<commit_message>
Update Sprawozdanie bazy danych.DOCX
</commit_message>
<xml_diff>
--- a/Sprawozdanie bazy danych.DOCX
+++ b/Sprawozdanie bazy danych.DOCX
@@ -99,9 +99,8 @@
           <w:sz w:val="28"/>
           <w:szCs w:val="28"/>
         </w:rPr>
-        <w:t xml:space="preserve">Prowadzący: dr Aleksander </w:t>
-      </w:r>
-      <w:proofErr w:type="spellStart"/>
+        <w:t xml:space="preserve">Prowadzący: </w:t>
+      </w:r>
       <w:r>
         <w:rPr>
           <w:rStyle w:val="Uwydatnienie"/>
@@ -110,9 +109,8 @@
           <w:sz w:val="28"/>
           <w:szCs w:val="28"/>
         </w:rPr>
-        <w:t>Klosov</w:t>
-      </w:r>
-      <w:proofErr w:type="spellEnd"/>
+        <w:t>mgr inż. Krzysztof Kolbusz</w:t>
+      </w:r>
     </w:p>
     <w:p>
       <w:pPr>
@@ -245,10 +243,13 @@
           <w:sz w:val="28"/>
           <w:szCs w:val="28"/>
         </w:rPr>
-        <w:t xml:space="preserve">Jakub </w:t>
-      </w:r>
-      <w:proofErr w:type="spellStart"/>
-      <w:r>
+        <w:t>Jakub Jurycz</w:t>
+      </w:r>
+    </w:p>
+    <w:p>
+      <w:pPr>
+        <w:spacing w:line="240" w:lineRule="auto"/>
+        <w:jc w:val="right"/>
         <w:rPr>
           <w:rStyle w:val="Uwydatnienie"/>
           <w:b/>
@@ -258,9 +259,19 @@
           <w:sz w:val="28"/>
           <w:szCs w:val="28"/>
         </w:rPr>
-        <w:t>Jurycz</w:t>
-      </w:r>
-      <w:proofErr w:type="spellEnd"/>
+      </w:pPr>
+      <w:r>
+        <w:rPr>
+          <w:rStyle w:val="Uwydatnienie"/>
+          <w:b/>
+          <w:bCs/>
+          <w:i w:val="0"/>
+          <w:iCs w:val="0"/>
+          <w:sz w:val="28"/>
+          <w:szCs w:val="28"/>
+        </w:rPr>
+        <w:t>Mateusz Jacenty</w:t>
+      </w:r>
     </w:p>
     <w:p>
       <w:pPr>
@@ -286,7 +297,7 @@
           <w:sz w:val="28"/>
           <w:szCs w:val="28"/>
         </w:rPr>
-        <w:t>Mateusz Jacenty</w:t>
+        <w:t>Informatyka, rok II, semestr 4</w:t>
       </w:r>
     </w:p>
     <w:p>
@@ -313,7 +324,7 @@
           <w:sz w:val="28"/>
           <w:szCs w:val="28"/>
         </w:rPr>
-        <w:t>Informatyka, rok II, semestr 4</w:t>
+        <w:t>Wydział Nauk Technicznych i Ekonomicznych</w:t>
       </w:r>
     </w:p>
     <w:p>
@@ -340,60 +351,7 @@
           <w:sz w:val="28"/>
           <w:szCs w:val="28"/>
         </w:rPr>
-        <w:t>Wydział Nauk Technicznych i Ekonomicznych</w:t>
-      </w:r>
-    </w:p>
-    <w:p>
-      <w:pPr>
-        <w:spacing w:line="240" w:lineRule="auto"/>
-        <w:jc w:val="right"/>
-        <w:rPr>
-          <w:rStyle w:val="Uwydatnienie"/>
-          <w:b/>
-          <w:bCs/>
-          <w:i w:val="0"/>
-          <w:iCs w:val="0"/>
-          <w:sz w:val="28"/>
-          <w:szCs w:val="28"/>
-        </w:rPr>
-      </w:pPr>
-      <w:r>
-        <w:rPr>
-          <w:rStyle w:val="Uwydatnienie"/>
-          <w:b/>
-          <w:bCs/>
-          <w:i w:val="0"/>
-          <w:iCs w:val="0"/>
-          <w:sz w:val="28"/>
-          <w:szCs w:val="28"/>
-        </w:rPr>
-        <w:t xml:space="preserve">im. </w:t>
-      </w:r>
-      <w:proofErr w:type="spellStart"/>
-      <w:r>
-        <w:rPr>
-          <w:rStyle w:val="Uwydatnienie"/>
-          <w:b/>
-          <w:bCs/>
-          <w:i w:val="0"/>
-          <w:iCs w:val="0"/>
-          <w:sz w:val="28"/>
-          <w:szCs w:val="28"/>
-        </w:rPr>
-        <w:t>Witelona</w:t>
-      </w:r>
-      <w:proofErr w:type="spellEnd"/>
-      <w:r>
-        <w:rPr>
-          <w:rStyle w:val="Uwydatnienie"/>
-          <w:b/>
-          <w:bCs/>
-          <w:i w:val="0"/>
-          <w:iCs w:val="0"/>
-          <w:sz w:val="28"/>
-          <w:szCs w:val="28"/>
-        </w:rPr>
-        <w:t xml:space="preserve"> w Legnicy</w:t>
+        <w:t>im. Witelona w Legnicy</w:t>
       </w:r>
     </w:p>
     <w:p>
@@ -1497,33 +1455,7 @@
           <w:sz w:val="28"/>
           <w:szCs w:val="28"/>
         </w:rPr>
-        <w:t xml:space="preserve">Aplikacja została stworzona przy użyciu języka C# i narzędzi Windows </w:t>
-      </w:r>
-      <w:proofErr w:type="spellStart"/>
-      <w:r>
-        <w:rPr>
-          <w:rStyle w:val="Tytuksiki"/>
-          <w:b w:val="0"/>
-          <w:bCs w:val="0"/>
-          <w:i w:val="0"/>
-          <w:iCs w:val="0"/>
-          <w:sz w:val="28"/>
-          <w:szCs w:val="28"/>
-        </w:rPr>
-        <w:t>Forms</w:t>
-      </w:r>
-      <w:proofErr w:type="spellEnd"/>
-      <w:r>
-        <w:rPr>
-          <w:rStyle w:val="Tytuksiki"/>
-          <w:b w:val="0"/>
-          <w:bCs w:val="0"/>
-          <w:i w:val="0"/>
-          <w:iCs w:val="0"/>
-          <w:sz w:val="28"/>
-          <w:szCs w:val="28"/>
-        </w:rPr>
-        <w:t xml:space="preserve">. </w:t>
+        <w:t xml:space="preserve">Aplikacja została stworzona przy użyciu języka C# i narzędzi Windows Forms. </w:t>
       </w:r>
     </w:p>
     <w:p>
@@ -2606,17 +2538,8 @@
           <w:bCs/>
         </w:rPr>
         <w:lastRenderedPageBreak/>
-        <w:t xml:space="preserve">Zagnieżdżone polecenie SELECT umieszczające dane to </w:t>
-      </w:r>
-      <w:proofErr w:type="spellStart"/>
-      <w:r>
-        <w:rPr>
-          <w:b/>
-          <w:bCs/>
-        </w:rPr>
-        <w:t>datagridview</w:t>
-      </w:r>
-      <w:proofErr w:type="spellEnd"/>
+        <w:t>Zagnieżdżone polecenie SELECT umieszczające dane to datagridview</w:t>
+      </w:r>
     </w:p>
     <w:p/>
     <w:p>

</xml_diff>